<commit_message>
Update June 22, 2022
</commit_message>
<xml_diff>
--- a/Weekly Report/BARREDO_SWAS W15.docx
+++ b/Weekly Report/BARREDO_SWAS W15.docx
@@ -45,7 +45,7 @@
           <v:shape id="_x0000_s1026" type="#_x0000_t75" style="position:absolute;left:0;text-align:left;margin-left:351.75pt;margin-top:9.6pt;width:65.25pt;height:61.1pt;z-index:-251657216;mso-wrap-edited:f" wrapcoords="-75 0 -75 21488 21600 21488 21600 0 -75 0">
             <v:imagedata r:id="rId6" o:title="" gain="88562f" blacklevel="7864f"/>
           </v:shape>
-          <o:OLEObject Type="Embed" ProgID="PBrush" ShapeID="_x0000_s1026" DrawAspect="Content" ObjectID="_1716343176" r:id="rId7"/>
+          <o:OLEObject Type="Embed" ProgID="PBrush" ShapeID="_x0000_s1026" DrawAspect="Content" ObjectID="_1716432922" r:id="rId7"/>
         </w:object>
       </w:r>
       <w:r>
@@ -500,7 +500,6 @@
         </w:rPr>
         <w:t xml:space="preserve"> </w:t>
       </w:r>
-      <w:proofErr w:type="spellStart"/>
       <w:r>
         <w:rPr>
           <w:b/>
@@ -535,17 +534,7 @@
           <w:color w:val="000000" w:themeColor="text1"/>
           <w:u w:val="single"/>
         </w:rPr>
-        <w:t>ech</w:t>
-      </w:r>
-      <w:proofErr w:type="spellEnd"/>
-      <w:r>
-        <w:rPr>
-          <w:b/>
-          <w:bCs/>
-          <w:color w:val="000000" w:themeColor="text1"/>
-          <w:u w:val="single"/>
-        </w:rPr>
-        <w:t xml:space="preserve"> IT and Digital Solutions</w:t>
+        <w:t>ech IT and Digital Solutions</w:t>
       </w:r>
     </w:p>
     <w:p>
@@ -573,18 +562,8 @@
           <w:bCs/>
           <w:u w:val="single"/>
         </w:rPr>
-        <w:t xml:space="preserve">Mr. Jerry </w:t>
+        <w:t>Mr. Jerry Cantilero</w:t>
       </w:r>
-      <w:proofErr w:type="spellStart"/>
-      <w:r>
-        <w:rPr>
-          <w:b/>
-          <w:bCs/>
-          <w:u w:val="single"/>
-        </w:rPr>
-        <w:t>Cantilero</w:t>
-      </w:r>
-      <w:proofErr w:type="spellEnd"/>
       <w:r>
         <w:rPr>
           <w:b/>
@@ -1030,15 +1009,7 @@
               </w:numPr>
             </w:pPr>
             <w:r>
-              <w:t xml:space="preserve">Removed </w:t>
-            </w:r>
-            <w:proofErr w:type="spellStart"/>
-            <w:r>
-              <w:t>ElementsKit</w:t>
-            </w:r>
-            <w:proofErr w:type="spellEnd"/>
-            <w:r>
-              <w:t xml:space="preserve"> Lite plugin</w:t>
+              <w:t>Removed ElementsKit Lite plugin</w:t>
             </w:r>
           </w:p>
           <w:p>
@@ -1148,13 +1119,8 @@
                 <w:numId w:val="3"/>
               </w:numPr>
             </w:pPr>
-            <w:proofErr w:type="spellStart"/>
-            <w:r>
-              <w:t>Elementor</w:t>
-            </w:r>
-            <w:proofErr w:type="spellEnd"/>
-            <w:r>
-              <w:t xml:space="preserve"> #8</w:t>
+            <w:r>
+              <w:t>Elementor #8</w:t>
             </w:r>
           </w:p>
         </w:tc>
@@ -1288,21 +1254,7 @@
               <w:rPr>
                 <w:rFonts w:cstheme="minorHAnsi"/>
               </w:rPr>
-              <w:t xml:space="preserve"> </w:t>
-            </w:r>
-            <w:proofErr w:type="spellStart"/>
-            <w:r>
-              <w:rPr>
-                <w:rFonts w:cstheme="minorHAnsi"/>
-              </w:rPr>
-              <w:t>Nitropack</w:t>
-            </w:r>
-            <w:proofErr w:type="spellEnd"/>
-            <w:r>
-              <w:rPr>
-                <w:rFonts w:cstheme="minorHAnsi"/>
-              </w:rPr>
-              <w:t xml:space="preserve"> plugin</w:t>
+              <w:t xml:space="preserve"> Nitropack plugin</w:t>
             </w:r>
           </w:p>
           <w:p>
@@ -1322,7 +1274,6 @@
               </w:rPr>
               <w:t xml:space="preserve">Installed </w:t>
             </w:r>
-            <w:proofErr w:type="spellStart"/>
             <w:r>
               <w:rPr>
                 <w:rFonts w:cstheme="minorHAnsi"/>
@@ -1333,14 +1284,7 @@
               <w:rPr>
                 <w:rFonts w:cstheme="minorHAnsi"/>
               </w:rPr>
-              <w:t>itropack</w:t>
-            </w:r>
-            <w:proofErr w:type="spellEnd"/>
-            <w:r>
-              <w:rPr>
-                <w:rFonts w:cstheme="minorHAnsi"/>
-              </w:rPr>
-              <w:t xml:space="preserve"> plugin</w:t>
+              <w:t>itropack plugin</w:t>
             </w:r>
           </w:p>
           <w:p>
@@ -1358,21 +1302,7 @@
               <w:rPr>
                 <w:rFonts w:cstheme="minorHAnsi"/>
               </w:rPr>
-              <w:t xml:space="preserve">Watched </w:t>
-            </w:r>
-            <w:proofErr w:type="spellStart"/>
-            <w:r>
-              <w:rPr>
-                <w:rFonts w:cstheme="minorHAnsi"/>
-              </w:rPr>
-              <w:t>NitroPack</w:t>
-            </w:r>
-            <w:proofErr w:type="spellEnd"/>
-            <w:r>
-              <w:rPr>
-                <w:rFonts w:cstheme="minorHAnsi"/>
-              </w:rPr>
-              <w:t xml:space="preserve"> Setup &amp; Settings</w:t>
+              <w:t>Watched NitroPack Setup &amp; Settings</w:t>
             </w:r>
           </w:p>
         </w:tc>
@@ -2492,16 +2422,8 @@
               <w:rPr>
                 <w:rFonts w:cstheme="minorHAnsi"/>
               </w:rPr>
-              <w:t xml:space="preserve">What Do We Do </w:t>
-            </w:r>
-            <w:proofErr w:type="gramStart"/>
-            <w:r>
-              <w:rPr>
-                <w:rFonts w:cstheme="minorHAnsi"/>
-              </w:rPr>
-              <w:t>Page</w:t>
-            </w:r>
-            <w:proofErr w:type="gramEnd"/>
+              <w:t>What Do We Do Page</w:t>
+            </w:r>
           </w:p>
           <w:p>
             <w:pPr>
@@ -2591,16 +2513,8 @@
               <w:rPr>
                 <w:rFonts w:cstheme="minorHAnsi"/>
               </w:rPr>
-              <w:t xml:space="preserve">What Do We Do </w:t>
-            </w:r>
-            <w:proofErr w:type="gramStart"/>
-            <w:r>
-              <w:rPr>
-                <w:rFonts w:cstheme="minorHAnsi"/>
-              </w:rPr>
-              <w:t>Page</w:t>
-            </w:r>
-            <w:proofErr w:type="gramEnd"/>
+              <w:t>What Do We Do Page</w:t>
+            </w:r>
           </w:p>
           <w:p>
             <w:pPr>
@@ -2716,6 +2630,13 @@
               </w:rPr>
               <w:t xml:space="preserve">Task name: </w:t>
             </w:r>
+            <w:r>
+              <w:rPr>
+                <w:rFonts w:ascii="Times New Roman" w:hAnsi="Times New Roman" w:cs="Times New Roman"/>
+                <w:szCs w:val="16"/>
+              </w:rPr>
+              <w:t>Rose</w:t>
+            </w:r>
           </w:p>
           <w:p>
             <w:pPr>
@@ -2742,6 +2663,102 @@
                 <w:rFonts w:cstheme="minorHAnsi"/>
               </w:rPr>
             </w:pPr>
+            <w:r>
+              <w:rPr>
+                <w:rFonts w:cstheme="minorHAnsi"/>
+              </w:rPr>
+              <w:t>Duplicated front page.</w:t>
+            </w:r>
+          </w:p>
+          <w:p>
+            <w:pPr>
+              <w:pStyle w:val="ListParagraph"/>
+              <w:numPr>
+                <w:ilvl w:val="0"/>
+                <w:numId w:val="14"/>
+              </w:numPr>
+              <w:rPr>
+                <w:rFonts w:cstheme="minorHAnsi"/>
+              </w:rPr>
+            </w:pPr>
+            <w:r>
+              <w:rPr>
+                <w:rFonts w:cstheme="minorHAnsi"/>
+              </w:rPr>
+              <w:t>Adjust alignment</w:t>
+            </w:r>
+            <w:r>
+              <w:rPr>
+                <w:rFonts w:cstheme="minorHAnsi"/>
+              </w:rPr>
+              <w:t>.</w:t>
+            </w:r>
+          </w:p>
+          <w:p>
+            <w:pPr>
+              <w:pStyle w:val="ListParagraph"/>
+              <w:numPr>
+                <w:ilvl w:val="0"/>
+                <w:numId w:val="14"/>
+              </w:numPr>
+              <w:rPr>
+                <w:rFonts w:cstheme="minorHAnsi"/>
+              </w:rPr>
+            </w:pPr>
+            <w:r>
+              <w:rPr>
+                <w:rFonts w:cstheme="minorHAnsi"/>
+              </w:rPr>
+              <w:t>Removed "and complete them" text</w:t>
+            </w:r>
+            <w:r>
+              <w:rPr>
+                <w:rFonts w:cstheme="minorHAnsi"/>
+              </w:rPr>
+              <w:t>.</w:t>
+            </w:r>
+          </w:p>
+          <w:p>
+            <w:pPr>
+              <w:pStyle w:val="ListParagraph"/>
+              <w:numPr>
+                <w:ilvl w:val="0"/>
+                <w:numId w:val="14"/>
+              </w:numPr>
+              <w:rPr>
+                <w:rFonts w:cstheme="minorHAnsi"/>
+              </w:rPr>
+            </w:pPr>
+            <w:r>
+              <w:rPr>
+                <w:rFonts w:cstheme="minorHAnsi"/>
+              </w:rPr>
+              <w:t>4. Duplicated "Request a code" page.</w:t>
+            </w:r>
+          </w:p>
+          <w:p>
+            <w:pPr>
+              <w:pStyle w:val="ListParagraph"/>
+              <w:numPr>
+                <w:ilvl w:val="0"/>
+                <w:numId w:val="14"/>
+              </w:numPr>
+              <w:rPr>
+                <w:rFonts w:cstheme="minorHAnsi"/>
+              </w:rPr>
+            </w:pPr>
+            <w:r>
+              <w:rPr>
+                <w:rFonts w:cstheme="minorHAnsi"/>
+              </w:rPr>
+              <w:t>5. Created the layout</w:t>
+            </w:r>
+            <w:r>
+              <w:rPr>
+                <w:rFonts w:cstheme="minorHAnsi"/>
+              </w:rPr>
+              <w:t>.</w:t>
+            </w:r>
           </w:p>
         </w:tc>
       </w:tr>

</xml_diff>